<commit_message>
Bao Cao Thuc Hanh Buoi 02
</commit_message>
<xml_diff>
--- a/Report/BUOI2/IT4490-710808-20180277-SunKhemrath-Tuan6.docx
+++ b/Report/BUOI2/IT4490-710808-20180277-SunKhemrath-Tuan6.docx
@@ -953,14 +953,20 @@
           <w:szCs w:val="26"/>
         </w:rPr>
       </w:pPr>
-      <w:bookmarkStart w:id="1" w:name="_GoBack"/>
-      <w:bookmarkEnd w:id="1"/>
+      <w:r>
+        <w:rPr>
+          <w:rFonts w:ascii="Times New Roman" w:hAnsi="Times New Roman" w:cs="Times New Roman"/>
+          <w:sz w:val="26"/>
+          <w:szCs w:val="26"/>
+        </w:rPr>
+        <w:t>https://github.com/sunkhemrath/SUNKHEMRATH-20180277-THtkxdpm</w:t>
+      </w:r>
     </w:p>
     <w:p>
       <w:pPr>
         <w:pStyle w:val="Heading1"/>
       </w:pPr>
-      <w:bookmarkStart w:id="2" w:name="_Toc86924855"/>
+      <w:bookmarkStart w:id="1" w:name="_Toc86924855"/>
       <w:proofErr w:type="spellStart"/>
       <w:r>
         <w:t>Nội</w:t>
@@ -1013,7 +1019,7 @@
       <w:r>
         <w:t>hành</w:t>
       </w:r>
-      <w:bookmarkEnd w:id="2"/>
+      <w:bookmarkEnd w:id="1"/>
       <w:proofErr w:type="spellEnd"/>
     </w:p>
     <w:p>
@@ -1023,7 +1029,7 @@
           <w:caps w:val="0"/>
         </w:rPr>
       </w:pPr>
-      <w:bookmarkStart w:id="3" w:name="_Toc86924856"/>
+      <w:bookmarkStart w:id="2" w:name="_Toc86924856"/>
       <w:proofErr w:type="spellStart"/>
       <w:r>
         <w:rPr>
@@ -1045,14 +1051,14 @@
         </w:rPr>
         <w:t>lớp</w:t>
       </w:r>
-      <w:bookmarkEnd w:id="3"/>
+      <w:bookmarkEnd w:id="2"/>
       <w:proofErr w:type="spellEnd"/>
     </w:p>
     <w:p>
       <w:pPr>
         <w:pStyle w:val="Heading3"/>
       </w:pPr>
-      <w:bookmarkStart w:id="4" w:name="_Toc86924857"/>
+      <w:bookmarkStart w:id="3" w:name="_Toc86924857"/>
       <w:proofErr w:type="spellStart"/>
       <w:r>
         <w:t>Tạo</w:t>
@@ -1089,7 +1095,7 @@
       <w:r>
         <w:t>hình</w:t>
       </w:r>
-      <w:bookmarkEnd w:id="4"/>
+      <w:bookmarkEnd w:id="3"/>
       <w:proofErr w:type="spellEnd"/>
     </w:p>
     <w:p>
@@ -1473,9 +1479,9 @@
           <w:lang w:bidi="km-KH"/>
         </w:rPr>
         <w:drawing>
-          <wp:inline distT="0" distB="0" distL="0" distR="0" wp14:anchorId="5F5060A9" wp14:editId="75E8C2CF">
-            <wp:extent cx="6196965" cy="3485515"/>
-            <wp:effectExtent l="0" t="0" r="0" b="635"/>
+          <wp:inline distT="0" distB="0" distL="0" distR="0" wp14:anchorId="5F5060A9" wp14:editId="6BCFDEF1">
+            <wp:extent cx="6195836" cy="3332480"/>
+            <wp:effectExtent l="0" t="0" r="0" b="1270"/>
             <wp:docPr id="13" name="Picture 13"/>
             <wp:cNvGraphicFramePr>
               <a:graphicFrameLocks xmlns:a="http://schemas.openxmlformats.org/drawingml/2006/main" noChangeAspect="1"/>
@@ -1487,7 +1493,7 @@
                     <pic:cNvPr id="0" name="resulth.JPG"/>
                     <pic:cNvPicPr/>
                   </pic:nvPicPr>
-                  <pic:blipFill>
+                  <pic:blipFill rotWithShape="1">
                     <a:blip r:embed="rId18" cstate="print">
                       <a:extLst>
                         <a:ext uri="{28A0092B-C50C-407E-A947-70E740481C1C}">
@@ -1495,18 +1501,25 @@
                         </a:ext>
                       </a:extLst>
                     </a:blip>
-                    <a:stretch>
-                      <a:fillRect/>
-                    </a:stretch>
+                    <a:srcRect b="4374"/>
+                    <a:stretch/>
                   </pic:blipFill>
-                  <pic:spPr>
+                  <pic:spPr bwMode="auto">
                     <a:xfrm>
                       <a:off x="0" y="0"/>
-                      <a:ext cx="6196965" cy="3485515"/>
+                      <a:ext cx="6196965" cy="3333087"/>
                     </a:xfrm>
                     <a:prstGeom prst="rect">
                       <a:avLst/>
                     </a:prstGeom>
+                    <a:ln>
+                      <a:noFill/>
+                    </a:ln>
+                    <a:extLst>
+                      <a:ext uri="{53640926-AAD7-44D8-BBD7-CCE9431645EC}">
+                        <a14:shadowObscured xmlns:a14="http://schemas.microsoft.com/office/drawing/2010/main"/>
+                      </a:ext>
+                    </a:extLst>
                   </pic:spPr>
                 </pic:pic>
               </a:graphicData>
@@ -1519,7 +1532,7 @@
       <w:pPr>
         <w:pStyle w:val="Heading3"/>
       </w:pPr>
-      <w:bookmarkStart w:id="5" w:name="_Toc86924858"/>
+      <w:bookmarkStart w:id="4" w:name="_Toc86924858"/>
       <w:proofErr w:type="spellStart"/>
       <w:r>
         <w:lastRenderedPageBreak/>
@@ -1565,7 +1578,7 @@
       <w:r>
         <w:t>hình</w:t>
       </w:r>
-      <w:bookmarkEnd w:id="5"/>
+      <w:bookmarkEnd w:id="4"/>
       <w:proofErr w:type="spellEnd"/>
     </w:p>
     <w:p>
@@ -1621,7 +1634,7 @@
       <w:pPr>
         <w:pStyle w:val="Heading3"/>
       </w:pPr>
-      <w:bookmarkStart w:id="6" w:name="_Toc86924859"/>
+      <w:bookmarkStart w:id="5" w:name="_Toc86924859"/>
       <w:proofErr w:type="spellStart"/>
       <w:r>
         <w:t>Thiết</w:t>
@@ -1666,7 +1679,7 @@
       <w:r>
         <w:t>thống</w:t>
       </w:r>
-      <w:bookmarkEnd w:id="6"/>
+      <w:bookmarkEnd w:id="5"/>
       <w:proofErr w:type="spellEnd"/>
     </w:p>
     <w:p>
@@ -2002,6 +2015,8 @@
           <w:szCs w:val="24"/>
         </w:rPr>
       </w:pPr>
+      <w:bookmarkStart w:id="6" w:name="_GoBack"/>
+      <w:bookmarkEnd w:id="6"/>
       <w:r>
         <w:rPr>
           <w:rFonts w:ascii="Times New Roman" w:hAnsi="Times New Roman" w:cs="Times New Roman"/>
@@ -2013,9 +2028,9 @@
           <w:lang w:bidi="km-KH"/>
         </w:rPr>
         <w:drawing>
-          <wp:inline distT="0" distB="0" distL="0" distR="0" wp14:anchorId="19604BEE" wp14:editId="45B0DCC7">
-            <wp:extent cx="6196965" cy="3515360"/>
-            <wp:effectExtent l="0" t="0" r="0" b="8890"/>
+          <wp:inline distT="0" distB="0" distL="0" distR="0" wp14:anchorId="19604BEE" wp14:editId="22BE3FFC">
+            <wp:extent cx="6456045" cy="3515360"/>
+            <wp:effectExtent l="0" t="0" r="1905" b="8890"/>
             <wp:docPr id="23" name="Picture 23"/>
             <wp:cNvGraphicFramePr>
               <a:graphicFrameLocks xmlns:a="http://schemas.openxmlformats.org/drawingml/2006/main" noChangeAspect="1"/>
@@ -2042,7 +2057,7 @@
                   <pic:spPr>
                     <a:xfrm>
                       <a:off x="0" y="0"/>
-                      <a:ext cx="6196965" cy="3515360"/>
+                      <a:ext cx="6456045" cy="3515360"/>
                     </a:xfrm>
                     <a:prstGeom prst="rect">
                       <a:avLst/>
@@ -2522,42 +2537,6 @@
           </wp:inline>
         </w:drawing>
       </w:r>
-    </w:p>
-    <w:p>
-      <w:pPr>
-        <w:pStyle w:val="Heading3"/>
-      </w:pPr>
-      <w:bookmarkStart w:id="9" w:name="_Toc86924862"/>
-      <w:proofErr w:type="spellStart"/>
-      <w:r>
-        <w:t>Giao</w:t>
-      </w:r>
-      <w:proofErr w:type="spellEnd"/>
-      <w:r>
-        <w:t xml:space="preserve"> </w:t>
-      </w:r>
-      <w:proofErr w:type="spellStart"/>
-      <w:r>
-        <w:t>diện</w:t>
-      </w:r>
-      <w:proofErr w:type="spellEnd"/>
-      <w:r>
-        <w:t xml:space="preserve"> </w:t>
-      </w:r>
-      <w:proofErr w:type="spellStart"/>
-      <w:r>
-        <w:t>hệ</w:t>
-      </w:r>
-      <w:proofErr w:type="spellEnd"/>
-      <w:r>
-        <w:t xml:space="preserve"> </w:t>
-      </w:r>
-      <w:proofErr w:type="spellStart"/>
-      <w:r>
-        <w:t>thống</w:t>
-      </w:r>
-      <w:bookmarkEnd w:id="9"/>
-      <w:proofErr w:type="spellEnd"/>
     </w:p>
     <w:p/>
     <w:sectPr>
@@ -4901,13 +4880,28 @@
   <a:extraClrSchemeLst/>
   <a:extLst>
     <a:ext uri="{05A4C25C-085E-4340-85A3-A5531E510DB2}">
-      <thm15:themeFamily xmlns:thm15="http://schemas.microsoft.com/office/thememl/2012/main" xmlns="" name="Office Theme" id="{62F939B6-93AF-4DB8-9C6B-D6C7DFDC589F}" vid="{4A3C46E8-61CC-4603-A589-7422A47A8E4A}"/>
+      <thm15:themeFamily xmlns="" xmlns:thm15="http://schemas.microsoft.com/office/thememl/2012/main" name="Office Theme" id="{62F939B6-93AF-4DB8-9C6B-D6C7DFDC589F}" vid="{4A3C46E8-61CC-4603-A589-7422A47A8E4A}"/>
     </a:ext>
   </a:extLst>
 </a:theme>
 </file>
 
 <file path=customXml/item1.xml><?xml version="1.0" encoding="utf-8"?>
+<p:properties xmlns:p="http://schemas.microsoft.com/office/2006/metadata/properties" xmlns:xsi="http://www.w3.org/2001/XMLSchema-instance" xmlns:pc="http://schemas.microsoft.com/office/infopath/2007/PartnerControls">
+  <documentManagement/>
+</p:properties>
+</file>
+
+<file path=customXml/item2.xml><?xml version="1.0" encoding="utf-8"?>
+<?mso-contentType ?>
+<FormTemplates xmlns="http://schemas.microsoft.com/sharepoint/v3/contenttype/forms">
+  <Display>DocumentLibraryForm</Display>
+  <Edit>DocumentLibraryForm</Edit>
+  <New>DocumentLibraryForm</New>
+</FormTemplates>
+</file>
+
+<file path=customXml/item3.xml><?xml version="1.0" encoding="utf-8"?>
 <ct:contentTypeSchema xmlns:ct="http://schemas.microsoft.com/office/2006/metadata/contentType" xmlns:ma="http://schemas.microsoft.com/office/2006/metadata/properties/metaAttributes" ct:_="" ma:_="" ma:contentTypeName="Document" ma:contentTypeID="0x010100CF00484C2D3DC942BA93BE352B290B98" ma:contentTypeVersion="2" ma:contentTypeDescription="Create a new document." ma:contentTypeScope="" ma:versionID="04449d7a44d7a858049187513c97542f">
   <xsd:schema xmlns:xsd="http://www.w3.org/2001/XMLSchema" xmlns:xs="http://www.w3.org/2001/XMLSchema" xmlns:p="http://schemas.microsoft.com/office/2006/metadata/properties" xmlns:ns2="c57a8917-51a7-4baf-a6bb-f1ace172c53b" targetNamespace="http://schemas.microsoft.com/office/2006/metadata/properties" ma:root="true" ma:fieldsID="ce964e13c9e174918df0f2f9a69c5299" ns2:_="">
     <xsd:import namespace="c57a8917-51a7-4baf-a6bb-f1ace172c53b"/>
@@ -5039,26 +5033,28 @@
 </ct:contentTypeSchema>
 </file>
 
-<file path=customXml/item2.xml><?xml version="1.0" encoding="utf-8"?>
-<?mso-contentType ?>
-<FormTemplates xmlns="http://schemas.microsoft.com/sharepoint/v3/contenttype/forms">
-  <Display>DocumentLibraryForm</Display>
-  <Edit>DocumentLibraryForm</Edit>
-  <New>DocumentLibraryForm</New>
-</FormTemplates>
-</file>
-
-<file path=customXml/item3.xml><?xml version="1.0" encoding="utf-8"?>
-<p:properties xmlns:p="http://schemas.microsoft.com/office/2006/metadata/properties" xmlns:xsi="http://www.w3.org/2001/XMLSchema-instance" xmlns:pc="http://schemas.microsoft.com/office/infopath/2007/PartnerControls">
-  <documentManagement/>
-</p:properties>
-</file>
-
 <file path=customXml/item4.xml><?xml version="1.0" encoding="utf-8"?>
 <b:Sources xmlns:b="http://schemas.openxmlformats.org/officeDocument/2006/bibliography" xmlns="http://schemas.openxmlformats.org/officeDocument/2006/bibliography" SelectedStyle="\APASixthEditionOfficeOnline.xsl" StyleName="APA" Version="6"/>
 </file>
 
 <file path=customXml/itemProps1.xml><?xml version="1.0" encoding="utf-8"?>
+<ds:datastoreItem xmlns:ds="http://schemas.openxmlformats.org/officeDocument/2006/customXml" ds:itemID="{333FC788-FA9C-43FF-B21A-235DDD8625B5}">
+  <ds:schemaRefs>
+    <ds:schemaRef ds:uri="http://schemas.microsoft.com/office/2006/metadata/properties"/>
+    <ds:schemaRef ds:uri="http://schemas.microsoft.com/office/infopath/2007/PartnerControls"/>
+  </ds:schemaRefs>
+</ds:datastoreItem>
+</file>
+
+<file path=customXml/itemProps2.xml><?xml version="1.0" encoding="utf-8"?>
+<ds:datastoreItem xmlns:ds="http://schemas.openxmlformats.org/officeDocument/2006/customXml" ds:itemID="{5DF4EC82-8B6E-450E-B152-78F6EA115A84}">
+  <ds:schemaRefs>
+    <ds:schemaRef ds:uri="http://schemas.microsoft.com/sharepoint/v3/contenttype/forms"/>
+  </ds:schemaRefs>
+</ds:datastoreItem>
+</file>
+
+<file path=customXml/itemProps3.xml><?xml version="1.0" encoding="utf-8"?>
 <ds:datastoreItem xmlns:ds="http://schemas.openxmlformats.org/officeDocument/2006/customXml" ds:itemID="{6A72B9C5-33D2-440D-856D-58EBA240F41D}">
   <ds:schemaRefs>
     <ds:schemaRef ds:uri="http://schemas.microsoft.com/office/2006/metadata/contentType"/>
@@ -5076,25 +5072,8 @@
 </ds:datastoreItem>
 </file>
 
-<file path=customXml/itemProps2.xml><?xml version="1.0" encoding="utf-8"?>
-<ds:datastoreItem xmlns:ds="http://schemas.openxmlformats.org/officeDocument/2006/customXml" ds:itemID="{5DF4EC82-8B6E-450E-B152-78F6EA115A84}">
-  <ds:schemaRefs>
-    <ds:schemaRef ds:uri="http://schemas.microsoft.com/sharepoint/v3/contenttype/forms"/>
-  </ds:schemaRefs>
-</ds:datastoreItem>
-</file>
-
-<file path=customXml/itemProps3.xml><?xml version="1.0" encoding="utf-8"?>
-<ds:datastoreItem xmlns:ds="http://schemas.openxmlformats.org/officeDocument/2006/customXml" ds:itemID="{333FC788-FA9C-43FF-B21A-235DDD8625B5}">
-  <ds:schemaRefs>
-    <ds:schemaRef ds:uri="http://schemas.microsoft.com/office/2006/metadata/properties"/>
-    <ds:schemaRef ds:uri="http://schemas.microsoft.com/office/infopath/2007/PartnerControls"/>
-  </ds:schemaRefs>
-</ds:datastoreItem>
-</file>
-
 <file path=customXml/itemProps4.xml><?xml version="1.0" encoding="utf-8"?>
-<ds:datastoreItem xmlns:ds="http://schemas.openxmlformats.org/officeDocument/2006/customXml" ds:itemID="{CDFFAB4B-A220-4FFC-B106-C30411B90B24}">
+<ds:datastoreItem xmlns:ds="http://schemas.openxmlformats.org/officeDocument/2006/customXml" ds:itemID="{58342CD1-C513-4167-A163-66837658C9E3}">
   <ds:schemaRefs>
     <ds:schemaRef ds:uri="http://schemas.openxmlformats.org/officeDocument/2006/bibliography"/>
   </ds:schemaRefs>

</xml_diff>

<commit_message>
bao cao bai thuc hanh
</commit_message>
<xml_diff>
--- a/Report/BUOI2/IT4490-710808-20180277-SunKhemrath-Tuan6.docx
+++ b/Report/BUOI2/IT4490-710808-20180277-SunKhemrath-Tuan6.docx
@@ -172,40 +172,6 @@
         </w:rPr>
         <w:t>02/11/2021</w:t>
       </w:r>
-    </w:p>
-    <w:p>
-      <w:pPr>
-        <w:rPr>
-          <w:rFonts w:ascii="Times New Roman" w:hAnsi="Times New Roman" w:cs="Times New Roman"/>
-          <w:b/>
-          <w:bCs/>
-          <w:sz w:val="26"/>
-          <w:szCs w:val="26"/>
-        </w:rPr>
-      </w:pPr>
-      <w:bookmarkStart w:id="0" w:name="_GoBack"/>
-      <w:r>
-        <w:rPr>
-          <w:rFonts w:ascii="Times New Roman" w:hAnsi="Times New Roman" w:cs="Times New Roman"/>
-          <w:b/>
-          <w:bCs/>
-          <w:sz w:val="26"/>
-          <w:szCs w:val="26"/>
-        </w:rPr>
-        <w:t>https://github.com/sunkhemrath/SUNKHEMRATH-20180277-THtkxdpm</w:t>
-      </w:r>
-    </w:p>
-    <w:bookmarkEnd w:id="0"/>
-    <w:p>
-      <w:pPr>
-        <w:rPr>
-          <w:rFonts w:ascii="Times New Roman" w:hAnsi="Times New Roman" w:cs="Times New Roman"/>
-          <w:b/>
-          <w:bCs/>
-          <w:sz w:val="26"/>
-          <w:szCs w:val="26"/>
-        </w:rPr>
-      </w:pPr>
     </w:p>
     <w:sdt>
       <w:sdtPr>
@@ -920,6 +886,8 @@
           <w:szCs w:val="26"/>
         </w:rPr>
       </w:pPr>
+      <w:bookmarkStart w:id="0" w:name="_GoBack"/>
+      <w:bookmarkEnd w:id="0"/>
     </w:p>
     <w:p>
       <w:pPr>
@@ -972,19 +940,39 @@
       <w:pPr>
         <w:rPr>
           <w:rFonts w:ascii="Times New Roman" w:hAnsi="Times New Roman" w:cs="Times New Roman"/>
+          <w:b/>
+          <w:bCs/>
           <w:sz w:val="26"/>
           <w:szCs w:val="26"/>
         </w:rPr>
       </w:pPr>
+      <w:r>
+        <w:rPr>
+          <w:rFonts w:ascii="Times New Roman" w:hAnsi="Times New Roman" w:cs="Times New Roman"/>
+          <w:b/>
+          <w:bCs/>
+          <w:sz w:val="26"/>
+          <w:szCs w:val="26"/>
+        </w:rPr>
+        <w:t>https://github.com/sunkhemrath/SUNKHEMRATH-20180277-THtkxdpm</w:t>
+      </w:r>
     </w:p>
     <w:p>
       <w:pPr>
+        <w:rPr>
+          <w:rFonts w:ascii="Times New Roman" w:hAnsi="Times New Roman" w:cs="Times New Roman"/>
+          <w:sz w:val="26"/>
+          <w:szCs w:val="26"/>
+        </w:rPr>
+      </w:pPr>
+    </w:p>
+    <w:p>
+      <w:pPr>
         <w:pStyle w:val="Heading1"/>
       </w:pPr>
       <w:bookmarkStart w:id="2" w:name="_Toc86924855"/>
       <w:proofErr w:type="spellStart"/>
       <w:r>
-        <w:lastRenderedPageBreak/>
         <w:t>Nội</w:t>
       </w:r>
       <w:proofErr w:type="spellEnd"/>
@@ -1196,6 +1184,7 @@
           <w:szCs w:val="26"/>
           <w:lang w:bidi="km-KH"/>
         </w:rPr>
+        <w:lastRenderedPageBreak/>
         <w:drawing>
           <wp:inline distT="0" distB="0" distL="0" distR="0" wp14:anchorId="396FFE3A" wp14:editId="3F2BD9F2">
             <wp:extent cx="6196965" cy="3329305"/>
@@ -1255,7 +1244,6 @@
           <w:szCs w:val="26"/>
           <w:lang w:bidi="km-KH"/>
         </w:rPr>
-        <w:lastRenderedPageBreak/>
         <w:drawing>
           <wp:inline distT="0" distB="0" distL="0" distR="0" wp14:anchorId="54BC2435" wp14:editId="6EC30F41">
             <wp:extent cx="6196965" cy="4092575"/>
@@ -1315,6 +1303,7 @@
           <w:szCs w:val="26"/>
           <w:lang w:bidi="km-KH"/>
         </w:rPr>
+        <w:lastRenderedPageBreak/>
         <w:drawing>
           <wp:inline distT="0" distB="0" distL="0" distR="0" wp14:anchorId="22A338C9" wp14:editId="53BFE91D">
             <wp:extent cx="6196965" cy="3296285"/>
@@ -1374,7 +1363,6 @@
           <w:szCs w:val="26"/>
           <w:lang w:bidi="km-KH"/>
         </w:rPr>
-        <w:lastRenderedPageBreak/>
         <w:drawing>
           <wp:inline distT="0" distB="0" distL="0" distR="0" wp14:anchorId="3BEF03E7" wp14:editId="3DED870B">
             <wp:extent cx="6196965" cy="3324225"/>
@@ -1434,6 +1422,7 @@
           <w:szCs w:val="26"/>
           <w:lang w:bidi="km-KH"/>
         </w:rPr>
+        <w:lastRenderedPageBreak/>
         <w:drawing>
           <wp:inline distT="0" distB="0" distL="0" distR="0" wp14:anchorId="308A32D5" wp14:editId="0F1C3EE0">
             <wp:extent cx="6196965" cy="3243580"/>
@@ -1493,7 +1482,6 @@
           <w:szCs w:val="26"/>
           <w:lang w:bidi="km-KH"/>
         </w:rPr>
-        <w:lastRenderedPageBreak/>
         <w:drawing>
           <wp:inline distT="0" distB="0" distL="0" distR="0" wp14:anchorId="5F5060A9" wp14:editId="75E8C2CF">
             <wp:extent cx="6196965" cy="3485515"/>
@@ -1544,6 +1532,7 @@
       <w:bookmarkStart w:id="5" w:name="_Toc86924858"/>
       <w:proofErr w:type="spellStart"/>
       <w:r>
+        <w:lastRenderedPageBreak/>
         <w:t>Tạo</w:t>
       </w:r>
       <w:proofErr w:type="spellEnd"/>
@@ -1778,7 +1767,6 @@
           <w:noProof/>
           <w:lang w:bidi="km-KH"/>
         </w:rPr>
-        <w:lastRenderedPageBreak/>
         <w:drawing>
           <wp:inline distT="0" distB="0" distL="0" distR="0" wp14:anchorId="54EFCA48" wp14:editId="642C1041">
             <wp:extent cx="6196965" cy="5069840"/>
@@ -1845,6 +1833,7 @@
           <w:sz w:val="24"/>
           <w:szCs w:val="24"/>
         </w:rPr>
+        <w:lastRenderedPageBreak/>
         <w:t xml:space="preserve">Interface </w:t>
       </w:r>
       <w:proofErr w:type="spellStart"/>
@@ -1876,7 +1865,6 @@
           <w:noProof/>
           <w:lang w:bidi="km-KH"/>
         </w:rPr>
-        <w:lastRenderedPageBreak/>
         <w:drawing>
           <wp:inline distT="0" distB="0" distL="0" distR="0" wp14:anchorId="6281119A" wp14:editId="70EE41BC">
             <wp:extent cx="6196965" cy="5407660"/>
@@ -1968,6 +1956,7 @@
           <w:szCs w:val="24"/>
           <w:lang w:bidi="km-KH"/>
         </w:rPr>
+        <w:lastRenderedPageBreak/>
         <w:drawing>
           <wp:inline distT="0" distB="0" distL="0" distR="0" wp14:anchorId="0444A8A3" wp14:editId="59E9DBC7">
             <wp:extent cx="6196965" cy="3223895"/>
@@ -2033,7 +2022,6 @@
           <w:szCs w:val="24"/>
           <w:lang w:bidi="km-KH"/>
         </w:rPr>
-        <w:lastRenderedPageBreak/>
         <w:drawing>
           <wp:inline distT="0" distB="0" distL="0" distR="0" wp14:anchorId="19604BEE" wp14:editId="45B0DCC7">
             <wp:extent cx="6196965" cy="3515360"/>
@@ -2099,6 +2087,7 @@
           <w:szCs w:val="24"/>
           <w:lang w:bidi="km-KH"/>
         </w:rPr>
+        <w:lastRenderedPageBreak/>
         <w:drawing>
           <wp:inline distT="0" distB="0" distL="0" distR="0" wp14:anchorId="002257C5" wp14:editId="1DDE26B9">
             <wp:extent cx="6196965" cy="3359150"/>
@@ -2191,7 +2180,6 @@
           <w:szCs w:val="24"/>
           <w:lang w:bidi="km-KH"/>
         </w:rPr>
-        <w:lastRenderedPageBreak/>
         <w:drawing>
           <wp:inline distT="0" distB="0" distL="0" distR="0" wp14:anchorId="61177A8D" wp14:editId="095DEB28">
             <wp:extent cx="6196965" cy="4202430"/>
@@ -2248,6 +2236,7 @@
         <w:rPr>
           <w:caps w:val="0"/>
         </w:rPr>
+        <w:lastRenderedPageBreak/>
         <w:t>Bài</w:t>
       </w:r>
       <w:proofErr w:type="spellEnd"/>
@@ -2451,7 +2440,6 @@
           <w:noProof/>
           <w:lang w:bidi="km-KH"/>
         </w:rPr>
-        <w:lastRenderedPageBreak/>
         <w:drawing>
           <wp:inline distT="0" distB="0" distL="0" distR="0" wp14:anchorId="69B99771" wp14:editId="2B8E8579">
             <wp:extent cx="6196965" cy="3445510"/>
@@ -2501,6 +2489,7 @@
           <w:noProof/>
           <w:lang w:bidi="km-KH"/>
         </w:rPr>
+        <w:lastRenderedPageBreak/>
         <w:drawing>
           <wp:inline distT="0" distB="0" distL="0" distR="0" wp14:anchorId="763A2D00" wp14:editId="26672F10">
             <wp:extent cx="6196965" cy="3324225"/>
@@ -4922,28 +4911,13 @@
   <a:extraClrSchemeLst/>
   <a:extLst>
     <a:ext uri="{05A4C25C-085E-4340-85A3-A5531E510DB2}">
-      <thm15:themeFamily xmlns="" xmlns:thm15="http://schemas.microsoft.com/office/thememl/2012/main" name="Office Theme" id="{62F939B6-93AF-4DB8-9C6B-D6C7DFDC589F}" vid="{4A3C46E8-61CC-4603-A589-7422A47A8E4A}"/>
+      <thm15:themeFamily xmlns:thm15="http://schemas.microsoft.com/office/thememl/2012/main" xmlns="" name="Office Theme" id="{62F939B6-93AF-4DB8-9C6B-D6C7DFDC589F}" vid="{4A3C46E8-61CC-4603-A589-7422A47A8E4A}"/>
     </a:ext>
   </a:extLst>
 </a:theme>
 </file>
 
 <file path=customXml/item1.xml><?xml version="1.0" encoding="utf-8"?>
-<p:properties xmlns:p="http://schemas.microsoft.com/office/2006/metadata/properties" xmlns:xsi="http://www.w3.org/2001/XMLSchema-instance" xmlns:pc="http://schemas.microsoft.com/office/infopath/2007/PartnerControls">
-  <documentManagement/>
-</p:properties>
-</file>
-
-<file path=customXml/item2.xml><?xml version="1.0" encoding="utf-8"?>
-<?mso-contentType ?>
-<FormTemplates xmlns="http://schemas.microsoft.com/sharepoint/v3/contenttype/forms">
-  <Display>DocumentLibraryForm</Display>
-  <Edit>DocumentLibraryForm</Edit>
-  <New>DocumentLibraryForm</New>
-</FormTemplates>
-</file>
-
-<file path=customXml/item3.xml><?xml version="1.0" encoding="utf-8"?>
 <ct:contentTypeSchema xmlns:ct="http://schemas.microsoft.com/office/2006/metadata/contentType" xmlns:ma="http://schemas.microsoft.com/office/2006/metadata/properties/metaAttributes" ct:_="" ma:_="" ma:contentTypeName="Document" ma:contentTypeID="0x010100CF00484C2D3DC942BA93BE352B290B98" ma:contentTypeVersion="2" ma:contentTypeDescription="Create a new document." ma:contentTypeScope="" ma:versionID="04449d7a44d7a858049187513c97542f">
   <xsd:schema xmlns:xsd="http://www.w3.org/2001/XMLSchema" xmlns:xs="http://www.w3.org/2001/XMLSchema" xmlns:p="http://schemas.microsoft.com/office/2006/metadata/properties" xmlns:ns2="c57a8917-51a7-4baf-a6bb-f1ace172c53b" targetNamespace="http://schemas.microsoft.com/office/2006/metadata/properties" ma:root="true" ma:fieldsID="ce964e13c9e174918df0f2f9a69c5299" ns2:_="">
     <xsd:import namespace="c57a8917-51a7-4baf-a6bb-f1ace172c53b"/>
@@ -5075,28 +5049,26 @@
 </ct:contentTypeSchema>
 </file>
 
+<file path=customXml/item2.xml><?xml version="1.0" encoding="utf-8"?>
+<?mso-contentType ?>
+<FormTemplates xmlns="http://schemas.microsoft.com/sharepoint/v3/contenttype/forms">
+  <Display>DocumentLibraryForm</Display>
+  <Edit>DocumentLibraryForm</Edit>
+  <New>DocumentLibraryForm</New>
+</FormTemplates>
+</file>
+
+<file path=customXml/item3.xml><?xml version="1.0" encoding="utf-8"?>
+<p:properties xmlns:p="http://schemas.microsoft.com/office/2006/metadata/properties" xmlns:xsi="http://www.w3.org/2001/XMLSchema-instance" xmlns:pc="http://schemas.microsoft.com/office/infopath/2007/PartnerControls">
+  <documentManagement/>
+</p:properties>
+</file>
+
 <file path=customXml/item4.xml><?xml version="1.0" encoding="utf-8"?>
 <b:Sources xmlns:b="http://schemas.openxmlformats.org/officeDocument/2006/bibliography" xmlns="http://schemas.openxmlformats.org/officeDocument/2006/bibliography" SelectedStyle="\APASixthEditionOfficeOnline.xsl" StyleName="APA" Version="6"/>
 </file>
 
 <file path=customXml/itemProps1.xml><?xml version="1.0" encoding="utf-8"?>
-<ds:datastoreItem xmlns:ds="http://schemas.openxmlformats.org/officeDocument/2006/customXml" ds:itemID="{333FC788-FA9C-43FF-B21A-235DDD8625B5}">
-  <ds:schemaRefs>
-    <ds:schemaRef ds:uri="http://schemas.microsoft.com/office/2006/metadata/properties"/>
-    <ds:schemaRef ds:uri="http://schemas.microsoft.com/office/infopath/2007/PartnerControls"/>
-  </ds:schemaRefs>
-</ds:datastoreItem>
-</file>
-
-<file path=customXml/itemProps2.xml><?xml version="1.0" encoding="utf-8"?>
-<ds:datastoreItem xmlns:ds="http://schemas.openxmlformats.org/officeDocument/2006/customXml" ds:itemID="{5DF4EC82-8B6E-450E-B152-78F6EA115A84}">
-  <ds:schemaRefs>
-    <ds:schemaRef ds:uri="http://schemas.microsoft.com/sharepoint/v3/contenttype/forms"/>
-  </ds:schemaRefs>
-</ds:datastoreItem>
-</file>
-
-<file path=customXml/itemProps3.xml><?xml version="1.0" encoding="utf-8"?>
 <ds:datastoreItem xmlns:ds="http://schemas.openxmlformats.org/officeDocument/2006/customXml" ds:itemID="{6A72B9C5-33D2-440D-856D-58EBA240F41D}">
   <ds:schemaRefs>
     <ds:schemaRef ds:uri="http://schemas.microsoft.com/office/2006/metadata/contentType"/>
@@ -5114,8 +5086,25 @@
 </ds:datastoreItem>
 </file>
 
+<file path=customXml/itemProps2.xml><?xml version="1.0" encoding="utf-8"?>
+<ds:datastoreItem xmlns:ds="http://schemas.openxmlformats.org/officeDocument/2006/customXml" ds:itemID="{5DF4EC82-8B6E-450E-B152-78F6EA115A84}">
+  <ds:schemaRefs>
+    <ds:schemaRef ds:uri="http://schemas.microsoft.com/sharepoint/v3/contenttype/forms"/>
+  </ds:schemaRefs>
+</ds:datastoreItem>
+</file>
+
+<file path=customXml/itemProps3.xml><?xml version="1.0" encoding="utf-8"?>
+<ds:datastoreItem xmlns:ds="http://schemas.openxmlformats.org/officeDocument/2006/customXml" ds:itemID="{333FC788-FA9C-43FF-B21A-235DDD8625B5}">
+  <ds:schemaRefs>
+    <ds:schemaRef ds:uri="http://schemas.microsoft.com/office/2006/metadata/properties"/>
+    <ds:schemaRef ds:uri="http://schemas.microsoft.com/office/infopath/2007/PartnerControls"/>
+  </ds:schemaRefs>
+</ds:datastoreItem>
+</file>
+
 <file path=customXml/itemProps4.xml><?xml version="1.0" encoding="utf-8"?>
-<ds:datastoreItem xmlns:ds="http://schemas.openxmlformats.org/officeDocument/2006/customXml" ds:itemID="{32C7774D-8218-43B3-82DE-91152526743B}">
+<ds:datastoreItem xmlns:ds="http://schemas.openxmlformats.org/officeDocument/2006/customXml" ds:itemID="{B330C2F6-8F99-466B-8056-D831D523B849}">
   <ds:schemaRefs>
     <ds:schemaRef ds:uri="http://schemas.openxmlformats.org/officeDocument/2006/bibliography"/>
   </ds:schemaRefs>

</xml_diff>